<commit_message>
updated gdd to v1.1
</commit_message>
<xml_diff>
--- a/Assets/GDD/Microgame GDD.docx
+++ b/Assets/GDD/Microgame GDD.docx
@@ -18,13 +18,22 @@
         <w:pStyle w:val="Subtitle"/>
       </w:pPr>
       <w:r>
-        <w:t xml:space="preserve">20220923 </w:t>
+        <w:t>2022092</w:t>
+      </w:r>
+      <w:r>
+        <w:t>5</w:t>
+      </w:r>
+      <w:r>
+        <w:t xml:space="preserve"> </w:t>
       </w:r>
       <w:r>
         <w:t>v</w:t>
       </w:r>
       <w:r>
-        <w:t>1.0</w:t>
+        <w:t>1.</w:t>
+      </w:r>
+      <w:r>
+        <w:t>1</w:t>
       </w:r>
     </w:p>
     <w:p>
@@ -193,15 +202,7 @@
     </w:p>
     <w:p>
       <w:r>
-        <w:t xml:space="preserve">Primarily C# with </w:t>
-      </w:r>
-      <w:proofErr w:type="gramStart"/>
-      <w:r>
-        <w:t>some</w:t>
-      </w:r>
-      <w:proofErr w:type="gramEnd"/>
-      <w:r>
-        <w:t xml:space="preserve"> C++</w:t>
+        <w:t>Primarily C# with some C++</w:t>
       </w:r>
     </w:p>
     <w:p>
@@ -252,23 +253,7 @@
         <w:t>game,</w:t>
       </w:r>
       <w:r>
-        <w:t xml:space="preserve"> they will </w:t>
-      </w:r>
-      <w:proofErr w:type="gramStart"/>
-      <w:r>
-        <w:t>be presented</w:t>
-      </w:r>
-      <w:proofErr w:type="gramEnd"/>
-      <w:r>
-        <w:t xml:space="preserve"> with both squares loading into their respective sides of the field. The field itself </w:t>
-      </w:r>
-      <w:proofErr w:type="gramStart"/>
-      <w:r>
-        <w:t>is split</w:t>
-      </w:r>
-      <w:proofErr w:type="gramEnd"/>
-      <w:r>
-        <w:t xml:space="preserve"> into two equal halves</w:t>
+        <w:t xml:space="preserve"> they will be presented with both squares loading into their respective sides of the field. The field itself is split into two equal halves</w:t>
       </w:r>
       <w:r>
         <w:t xml:space="preserve"> – a black lower half, and a white upper half. </w:t>
@@ -276,16 +261,51 @@
       <w:r>
         <w:t xml:space="preserve">The colors of the squares controlled by the Player and the Enemy </w:t>
       </w:r>
-      <w:proofErr w:type="gramStart"/>
-      <w:r>
-        <w:t>are inverted</w:t>
-      </w:r>
-      <w:proofErr w:type="gramEnd"/>
-      <w:r>
-        <w:t xml:space="preserve"> to the fields they play on as are the bullets they fire. When a bullet crosses the threshold between the two fields</w:t>
-      </w:r>
-      <w:r>
-        <w:t xml:space="preserve">, its color inverts, helping to maintain visibility of the bullet. The Enemy moves with a 2 – 5 second delay </w:t>
+      <w:r>
+        <w:t xml:space="preserve">are inverted to the fields they play on as are the bullets they fire. </w:t>
+      </w:r>
+      <w:commentRangeStart w:id="0"/>
+      <w:r>
+        <w:rPr>
+          <w:strike/>
+          <w:color w:val="FF0000"/>
+        </w:rPr>
+        <w:t>When a bullet crosses the threshold between the two fields</w:t>
+      </w:r>
+      <w:r>
+        <w:rPr>
+          <w:strike/>
+          <w:color w:val="FF0000"/>
+        </w:rPr>
+        <w:t>, its color inverts, helping to maintain visibility of the bullet.</w:t>
+      </w:r>
+      <w:r>
+        <w:rPr>
+          <w:color w:val="FF0000"/>
+        </w:rPr>
+        <w:t xml:space="preserve"> </w:t>
+      </w:r>
+      <w:commentRangeEnd w:id="0"/>
+      <w:r>
+        <w:rPr>
+          <w:rStyle w:val="CommentReference"/>
+        </w:rPr>
+        <w:commentReference w:id="0"/>
+      </w:r>
+      <w:r>
+        <w:t>The Enemy moves with a</w:t>
+      </w:r>
+      <w:r>
+        <w:t xml:space="preserve">n </w:t>
+      </w:r>
+      <w:r>
+        <w:rPr>
+          <w:color w:val="0070C0"/>
+        </w:rPr>
+        <w:t>approximately</w:t>
+      </w:r>
+      <w:r>
+        <w:t xml:space="preserve"> 2 – 5 second delay </w:t>
       </w:r>
       <w:r>
         <w:t xml:space="preserve">that mirrors the player’s movement but fires </w:t>
@@ -300,37 +320,13 @@
         <w:t xml:space="preserve"> The Player will need to move and take shots in such a way that they can </w:t>
       </w:r>
       <w:r>
-        <w:t xml:space="preserve">avoid </w:t>
-      </w:r>
-      <w:proofErr w:type="gramStart"/>
-      <w:r>
-        <w:t>being hit</w:t>
-      </w:r>
-      <w:proofErr w:type="gramEnd"/>
-      <w:r>
-        <w:t xml:space="preserve"> but while also striking the enemy. They and the </w:t>
-      </w:r>
-      <w:r>
-        <w:t xml:space="preserve">enemy will randomly </w:t>
-      </w:r>
-      <w:proofErr w:type="gramStart"/>
-      <w:r>
-        <w:t>be provided</w:t>
-      </w:r>
-      <w:proofErr w:type="gramEnd"/>
-      <w:r>
-        <w:t xml:space="preserve"> powerups that must be moved over to be picked up. The gameplay is endless</w:t>
-      </w:r>
-      <w:r>
-        <w:t xml:space="preserve"> with the player wracking up as high a score as they can before they </w:t>
-      </w:r>
-      <w:proofErr w:type="gramStart"/>
-      <w:r>
-        <w:t>are destroyed</w:t>
-      </w:r>
-      <w:proofErr w:type="gramEnd"/>
-      <w:r>
-        <w:t>.</w:t>
+        <w:t xml:space="preserve">avoid being hit but while also striking the enemy. They and the </w:t>
+      </w:r>
+      <w:r>
+        <w:t>enemy will randomly be provided powerups that must be moved over to be picked up. The gameplay is endless</w:t>
+      </w:r>
+      <w:r>
+        <w:t xml:space="preserve"> with the player wracking up as high a score as they can before they are destroyed.</w:t>
       </w:r>
     </w:p>
     <w:p>
@@ -353,8 +349,14 @@
           <w:ilvl w:val="0"/>
           <w:numId w:val="1"/>
         </w:numPr>
-      </w:pPr>
-      <w:r>
+        <w:rPr>
+          <w:strike/>
+        </w:rPr>
+      </w:pPr>
+      <w:r>
+        <w:rPr>
+          <w:strike/>
+        </w:rPr>
         <w:t>Player square</w:t>
       </w:r>
     </w:p>
@@ -365,8 +367,14 @@
           <w:ilvl w:val="0"/>
           <w:numId w:val="1"/>
         </w:numPr>
-      </w:pPr>
-      <w:r>
+        <w:rPr>
+          <w:strike/>
+        </w:rPr>
+      </w:pPr>
+      <w:r>
+        <w:rPr>
+          <w:strike/>
+        </w:rPr>
         <w:t>Enemy square</w:t>
       </w:r>
     </w:p>
@@ -377,8 +385,14 @@
           <w:ilvl w:val="0"/>
           <w:numId w:val="1"/>
         </w:numPr>
-      </w:pPr>
-      <w:r>
+        <w:rPr>
+          <w:strike/>
+        </w:rPr>
+      </w:pPr>
+      <w:r>
+        <w:rPr>
+          <w:strike/>
+        </w:rPr>
         <w:t>Bullet squares</w:t>
       </w:r>
     </w:p>
@@ -389,8 +403,14 @@
           <w:ilvl w:val="0"/>
           <w:numId w:val="1"/>
         </w:numPr>
-      </w:pPr>
-      <w:r>
+        <w:rPr>
+          <w:strike/>
+        </w:rPr>
+      </w:pPr>
+      <w:r>
+        <w:rPr>
+          <w:strike/>
+        </w:rPr>
         <w:t>Black field</w:t>
       </w:r>
     </w:p>
@@ -401,8 +421,14 @@
           <w:ilvl w:val="0"/>
           <w:numId w:val="1"/>
         </w:numPr>
-      </w:pPr>
-      <w:r>
+        <w:rPr>
+          <w:strike/>
+        </w:rPr>
+      </w:pPr>
+      <w:r>
+        <w:rPr>
+          <w:strike/>
+        </w:rPr>
         <w:t>White field</w:t>
       </w:r>
     </w:p>
@@ -413,20 +439,21 @@
           <w:ilvl w:val="0"/>
           <w:numId w:val="1"/>
         </w:numPr>
-      </w:pPr>
-      <w:r>
+        <w:rPr>
+          <w:strike/>
+        </w:rPr>
+      </w:pPr>
+      <w:r>
+        <w:rPr>
+          <w:strike/>
+        </w:rPr>
         <w:t>Game field</w:t>
       </w:r>
       <w:r>
-        <w:t xml:space="preserve"> (</w:t>
-      </w:r>
-      <w:proofErr w:type="gramStart"/>
-      <w:r>
-        <w:t>i.e.</w:t>
-      </w:r>
-      <w:proofErr w:type="gramEnd"/>
-      <w:r>
-        <w:t xml:space="preserve"> the entirety of both the white and the black field)</w:t>
+        <w:rPr>
+          <w:strike/>
+        </w:rPr>
+        <w:t xml:space="preserve"> (i.e. the entirety of both the white and the black field)</w:t>
       </w:r>
     </w:p>
     <w:p>
@@ -437,8 +464,16 @@
           <w:numId w:val="1"/>
         </w:numPr>
       </w:pPr>
+      <w:commentRangeStart w:id="1"/>
       <w:r>
         <w:t>Rapid-fire powerup</w:t>
+      </w:r>
+      <w:commentRangeEnd w:id="1"/>
+      <w:r>
+        <w:rPr>
+          <w:rStyle w:val="CommentReference"/>
+        </w:rPr>
+        <w:commentReference w:id="1"/>
       </w:r>
     </w:p>
     <w:p>
@@ -449,11 +484,19 @@
           <w:numId w:val="1"/>
         </w:numPr>
       </w:pPr>
+      <w:commentRangeStart w:id="2"/>
       <w:r>
         <w:t>Spread shot</w:t>
       </w:r>
       <w:r>
         <w:t xml:space="preserve"> powerup</w:t>
+      </w:r>
+      <w:commentRangeEnd w:id="2"/>
+      <w:r>
+        <w:rPr>
+          <w:rStyle w:val="CommentReference"/>
+        </w:rPr>
+        <w:commentReference w:id="2"/>
       </w:r>
     </w:p>
     <w:p>
@@ -464,8 +507,16 @@
           <w:numId w:val="1"/>
         </w:numPr>
       </w:pPr>
+      <w:commentRangeStart w:id="3"/>
       <w:r>
         <w:t>Rapid-fire spread shot powerup</w:t>
+      </w:r>
+      <w:commentRangeEnd w:id="3"/>
+      <w:r>
+        <w:rPr>
+          <w:rStyle w:val="CommentReference"/>
+        </w:rPr>
+        <w:commentReference w:id="3"/>
       </w:r>
     </w:p>
     <w:p>
@@ -518,11 +569,9 @@
       <w:r>
         <w:t>Color scheme must not be more than 2 separate contrasting colors (</w:t>
       </w:r>
-      <w:proofErr w:type="gramStart"/>
       <w:r>
         <w:t>i.e.</w:t>
       </w:r>
-      <w:proofErr w:type="gramEnd"/>
       <w:r>
         <w:t xml:space="preserve"> black/white, orange/blue, </w:t>
       </w:r>
@@ -533,15 +582,7 @@
         <w:t xml:space="preserve"> No rotation of game objects in any fashion. </w:t>
       </w:r>
       <w:r>
-        <w:t xml:space="preserve">No music. Sound effects should be simple and sound like retro in </w:t>
-      </w:r>
-      <w:proofErr w:type="gramStart"/>
-      <w:r>
-        <w:t>some</w:t>
-      </w:r>
-      <w:proofErr w:type="gramEnd"/>
-      <w:r>
-        <w:t xml:space="preserve"> fashion. </w:t>
+        <w:t xml:space="preserve">No music. Sound effects should be simple and sound like retro in some fashion. </w:t>
       </w:r>
       <w:r>
         <w:t>Think Mr. Game</w:t>
@@ -571,6 +612,7 @@
       </w:r>
     </w:p>
     <w:p>
+      <w:commentRangeStart w:id="4"/>
       <w:r>
         <w:rPr>
           <w:b/>
@@ -584,6 +626,13 @@
       <w:r>
         <w:t>.</w:t>
       </w:r>
+      <w:commentRangeEnd w:id="4"/>
+      <w:r>
+        <w:rPr>
+          <w:rStyle w:val="CommentReference"/>
+        </w:rPr>
+        <w:commentReference w:id="4"/>
+      </w:r>
     </w:p>
     <w:p>
       <w:r>
@@ -594,15 +643,18 @@
         <w:t>Lose</w:t>
       </w:r>
       <w:r>
-        <w:t xml:space="preserve">: You lose if the enemy square fires and hits you. Your score is reset to </w:t>
-      </w:r>
-      <w:proofErr w:type="gramStart"/>
-      <w:r>
-        <w:t>0</w:t>
-      </w:r>
-      <w:proofErr w:type="gramEnd"/>
-      <w:r>
-        <w:t xml:space="preserve"> along with the field. New squares load in after 3 seconds.</w:t>
+        <w:t xml:space="preserve">: You lose if the enemy square fires and hits you. Your score is reset to 0 along with the field. </w:t>
+      </w:r>
+      <w:commentRangeStart w:id="5"/>
+      <w:r>
+        <w:t>New squares load in after 3 seconds.</w:t>
+      </w:r>
+      <w:commentRangeEnd w:id="5"/>
+      <w:r>
+        <w:rPr>
+          <w:rStyle w:val="CommentReference"/>
+        </w:rPr>
+        <w:commentReference w:id="5"/>
       </w:r>
     </w:p>
     <w:p>
@@ -630,15 +682,7 @@
     </w:p>
     <w:p>
       <w:r>
-        <w:t xml:space="preserve">This space </w:t>
-      </w:r>
-      <w:proofErr w:type="gramStart"/>
-      <w:r>
-        <w:t>is reserved</w:t>
-      </w:r>
-      <w:proofErr w:type="gramEnd"/>
-      <w:r>
-        <w:t xml:space="preserve"> until a proper flowchart can be made</w:t>
+        <w:t>This space is reserved until a proper flowchart can be made</w:t>
       </w:r>
       <w:r>
         <w:t xml:space="preserve">. Include </w:t>
@@ -711,7 +755,18 @@
         <w:t>Health</w:t>
       </w:r>
       <w:r>
-        <w:t>: There will be no traditional health bar or counter. One shot will destroy the player.</w:t>
+        <w:t xml:space="preserve">: There will be no traditional health bar or counter. </w:t>
+      </w:r>
+      <w:commentRangeStart w:id="6"/>
+      <w:r>
+        <w:t>One shot will destroy the player.</w:t>
+      </w:r>
+      <w:commentRangeEnd w:id="6"/>
+      <w:r>
+        <w:rPr>
+          <w:rStyle w:val="CommentReference"/>
+        </w:rPr>
+        <w:commentReference w:id="6"/>
       </w:r>
     </w:p>
     <w:p>
@@ -781,13 +836,8 @@
       <w:r>
         <w:t xml:space="preserve">Player movement will </w:t>
       </w:r>
-      <w:proofErr w:type="gramStart"/>
-      <w:r>
-        <w:t>be limited</w:t>
-      </w:r>
-      <w:proofErr w:type="gramEnd"/>
-      <w:r>
-        <w:t xml:space="preserve"> to the field they are currently in and will not involve rotations as noted in the </w:t>
+      <w:r>
+        <w:t xml:space="preserve">be limited to the field they are currently in and will not involve rotations as noted in the </w:t>
       </w:r>
       <w:r>
         <w:rPr>
@@ -835,15 +885,7 @@
     </w:p>
     <w:p>
       <w:r>
-        <w:t xml:space="preserve">This space </w:t>
-      </w:r>
-      <w:proofErr w:type="gramStart"/>
-      <w:r>
-        <w:t>is reserved</w:t>
-      </w:r>
-      <w:proofErr w:type="gramEnd"/>
-      <w:r>
-        <w:t xml:space="preserve"> until the Player properties can be documented appropriately.</w:t>
+        <w:t>This space is reserved until the Player properties can be documented appropriately.</w:t>
       </w:r>
     </w:p>
     <w:p>
@@ -855,6 +897,7 @@
       </w:r>
     </w:p>
     <w:p>
+      <w:commentRangeStart w:id="7"/>
       <w:r>
         <w:rPr>
           <w:b/>
@@ -888,19 +931,43 @@
         <w:t>Pickup</w:t>
       </w:r>
       <w:r>
-        <w:t>: This will apply a multiplier to the number of shots a player can make, with the number of shots spread</w:t>
-      </w:r>
-      <w:r>
+        <w:t xml:space="preserve">: This will apply a multiplier to the number of shots a player can make, </w:t>
+      </w:r>
+      <w:commentRangeStart w:id="8"/>
+      <w:r>
+        <w:rPr>
+          <w:strike/>
+          <w:color w:val="FF0000"/>
+        </w:rPr>
+        <w:t>with the number of shots spread</w:t>
+      </w:r>
+      <w:r>
+        <w:rPr>
+          <w:strike/>
+          <w:color w:val="FF0000"/>
+        </w:rPr>
         <w:t xml:space="preserve"> evenly</w:t>
       </w:r>
       <w:r>
+        <w:rPr>
+          <w:strike/>
+          <w:color w:val="FF0000"/>
+        </w:rPr>
         <w:t xml:space="preserve"> over the 180</w:t>
       </w:r>
       <w:r>
-        <w:t>°</w:t>
-      </w:r>
-      <w:r>
-        <w:t xml:space="preserve"> arc in front of the Player.</w:t>
+        <w:rPr>
+          <w:strike/>
+          <w:color w:val="FF0000"/>
+        </w:rPr>
+        <w:t>° arc in front of the Player.</w:t>
+      </w:r>
+      <w:commentRangeEnd w:id="8"/>
+      <w:r>
+        <w:rPr>
+          <w:rStyle w:val="CommentReference"/>
+        </w:rPr>
+        <w:commentReference w:id="8"/>
       </w:r>
     </w:p>
     <w:p>
@@ -922,6 +989,13 @@
       </w:r>
       <w:r>
         <w:t xml:space="preserve"> to the Player.</w:t>
+      </w:r>
+      <w:commentRangeEnd w:id="7"/>
+      <w:r>
+        <w:rPr>
+          <w:rStyle w:val="CommentReference"/>
+        </w:rPr>
+        <w:commentReference w:id="7"/>
       </w:r>
     </w:p>
     <w:p/>
@@ -968,15 +1042,7 @@
         <w:t>The UI should reflect the minimalist design of the rest of the game and mirror the two-tone color scheme chose</w:t>
       </w:r>
       <w:r>
-        <w:t xml:space="preserve">. Hard corners should </w:t>
-      </w:r>
-      <w:proofErr w:type="gramStart"/>
-      <w:r>
-        <w:t>be used</w:t>
-      </w:r>
-      <w:proofErr w:type="gramEnd"/>
-      <w:r>
-        <w:t xml:space="preserve"> on buttons to reflect the use of squares throughout the game.</w:t>
+        <w:t>. Hard corners should be used on buttons to reflect the use of squares throughout the game.</w:t>
       </w:r>
       <w:r>
         <w:t xml:space="preserve"> Do not apply any 3-D, gradient, shaded, or other such effects. Maintain a flat look that emulates the card style of recent versions of Android OS.</w:t>
@@ -1307,15 +1373,7 @@
         <w:t>ESC</w:t>
       </w:r>
       <w:r>
-        <w:t xml:space="preserve">: Pressing this key will freeze all activity (movement, timers, </w:t>
-      </w:r>
-      <w:proofErr w:type="gramStart"/>
-      <w:r>
-        <w:t>etc.</w:t>
-      </w:r>
-      <w:proofErr w:type="gramEnd"/>
-      <w:r>
-        <w:t xml:space="preserve">) within the game and display a UI window allowing the Player to return to the title </w:t>
+        <w:t xml:space="preserve">: Pressing this key will freeze all activity (movement, timers, etc.) within the game and display a UI window allowing the Player to return to the title </w:t>
       </w:r>
       <w:r>
         <w:t>screen or reset the game.</w:t>
@@ -1398,6 +1456,306 @@
     </w:sectPr>
   </w:body>
 </w:document>
+</file>
+
+<file path=word/comments.xml><?xml version="1.0" encoding="utf-8"?>
+<w:comments xmlns:wpc="http://schemas.microsoft.com/office/word/2010/wordprocessingCanvas" xmlns:cx="http://schemas.microsoft.com/office/drawing/2014/chartex" xmlns:cx1="http://schemas.microsoft.com/office/drawing/2015/9/8/chartex" xmlns:cx2="http://schemas.microsoft.com/office/drawing/2015/10/21/chartex" xmlns:cx3="http://schemas.microsoft.com/office/drawing/2016/5/9/chartex" xmlns:cx4="http://schemas.microsoft.com/office/drawing/2016/5/10/chartex" xmlns:cx5="http://schemas.microsoft.com/office/drawing/2016/5/11/chartex" xmlns:cx6="http://schemas.microsoft.com/office/drawing/2016/5/12/chartex" xmlns:cx7="http://schemas.microsoft.com/office/drawing/2016/5/13/chartex" xmlns:cx8="http://schemas.microsoft.com/office/drawing/2016/5/14/chartex" xmlns:mc="http://schemas.openxmlformats.org/markup-compatibility/2006" xmlns:aink="http://schemas.microsoft.com/office/drawing/2016/ink" xmlns:am3d="http://schemas.microsoft.com/office/drawing/2017/model3d" xmlns:o="urn:schemas-microsoft-com:office:office" xmlns:oel="http://schemas.microsoft.com/office/2019/extlst" xmlns:r="http://schemas.openxmlformats.org/officeDocument/2006/relationships" xmlns:m="http://schemas.openxmlformats.org/officeDocument/2006/math" xmlns:v="urn:schemas-microsoft-com:vml" xmlns:wp14="http://schemas.microsoft.com/office/word/2010/wordprocessingDrawing" xmlns:wp="http://schemas.openxmlformats.org/drawingml/2006/wordprocessingDrawing" xmlns:w10="urn:schemas-microsoft-com:office:word" xmlns:w="http://schemas.openxmlformats.org/wordprocessingml/2006/main" xmlns:w14="http://schemas.microsoft.com/office/word/2010/wordml" xmlns:w15="http://schemas.microsoft.com/office/word/2012/wordml" xmlns:w16cex="http://schemas.microsoft.com/office/word/2018/wordml/cex" xmlns:w16cid="http://schemas.microsoft.com/office/word/2016/wordml/cid" xmlns:w16="http://schemas.microsoft.com/office/word/2018/wordml" xmlns:w16sdtdh="http://schemas.microsoft.com/office/word/2020/wordml/sdtdatahash" xmlns:w16se="http://schemas.microsoft.com/office/word/2015/wordml/symex" xmlns:wpg="http://schemas.microsoft.com/office/word/2010/wordprocessingGroup" xmlns:wpi="http://schemas.microsoft.com/office/word/2010/wordprocessingInk" xmlns:wne="http://schemas.microsoft.com/office/word/2006/wordml" xmlns:wps="http://schemas.microsoft.com/office/word/2010/wordprocessingShape" mc:Ignorable="w14 w15 w16se w16cid w16 w16cex w16sdtdh wp14">
+  <w:comment w:id="0" w:author="BRENT JONES" w:date="2022-09-25T02:05:00Z" w:initials="BJ">
+    <w:p>
+      <w:pPr>
+        <w:pStyle w:val="CommentText"/>
+      </w:pPr>
+      <w:r>
+        <w:rPr>
+          <w:rStyle w:val="CommentReference"/>
+        </w:rPr>
+        <w:annotationRef/>
+      </w:r>
+      <w:r>
+        <w:rPr>
+          <w:b/>
+          <w:bCs/>
+        </w:rPr>
+        <w:t>Avoid all flashing lights!</w:t>
+      </w:r>
+    </w:p>
+  </w:comment>
+  <w:comment w:id="1" w:author="BRENT JONES" w:date="2022-09-25T02:02:00Z" w:initials="BJ">
+    <w:p>
+      <w:pPr>
+        <w:pStyle w:val="CommentText"/>
+      </w:pPr>
+      <w:r>
+        <w:t xml:space="preserve">• </w:t>
+      </w:r>
+      <w:r>
+        <w:rPr>
+          <w:rStyle w:val="CommentReference"/>
+        </w:rPr>
+        <w:annotationRef/>
+      </w:r>
+      <w:r>
+        <w:t xml:space="preserve">Alter </w:t>
+      </w:r>
+      <w:proofErr w:type="spellStart"/>
+      <w:r>
+        <w:rPr>
+          <w:i/>
+          <w:iCs/>
+        </w:rPr>
+        <w:t>fireTimer</w:t>
+      </w:r>
+      <w:proofErr w:type="spellEnd"/>
+      <w:r>
+        <w:t xml:space="preserve"> to value like 0.25f, 0.5f, 0.75f</w:t>
+      </w:r>
+    </w:p>
+    <w:p>
+      <w:pPr>
+        <w:pStyle w:val="CommentText"/>
+      </w:pPr>
+      <w:r>
+        <w:t xml:space="preserve">• Use a timer like </w:t>
+      </w:r>
+      <w:proofErr w:type="spellStart"/>
+      <w:r>
+        <w:rPr>
+          <w:i/>
+          <w:iCs/>
+        </w:rPr>
+        <w:t>rapidTimer</w:t>
+      </w:r>
+      <w:proofErr w:type="spellEnd"/>
+      <w:r>
+        <w:t xml:space="preserve"> to reset </w:t>
+      </w:r>
+      <w:proofErr w:type="spellStart"/>
+      <w:r>
+        <w:rPr>
+          <w:i/>
+          <w:iCs/>
+        </w:rPr>
+        <w:t>fireTimer</w:t>
+      </w:r>
+      <w:proofErr w:type="spellEnd"/>
+    </w:p>
+  </w:comment>
+  <w:comment w:id="2" w:author="BRENT JONES" w:date="2022-09-25T02:03:00Z" w:initials="BJ">
+    <w:p>
+      <w:pPr>
+        <w:pStyle w:val="CommentText"/>
+      </w:pPr>
+      <w:r>
+        <w:rPr>
+          <w:rStyle w:val="CommentReference"/>
+        </w:rPr>
+        <w:annotationRef/>
+      </w:r>
+      <w:r>
+        <w:t>• Use an int to dictate how many shots are fired</w:t>
+      </w:r>
+    </w:p>
+    <w:p>
+      <w:pPr>
+        <w:pStyle w:val="CommentText"/>
+      </w:pPr>
+      <w:r>
+        <w:t>• Extra destinations for extra shots can be gotten by offsetting the initial destination to the left/right</w:t>
+      </w:r>
+    </w:p>
+    <w:p>
+      <w:pPr>
+        <w:pStyle w:val="CommentText"/>
+      </w:pPr>
+      <w:r>
+        <w:t xml:space="preserve">• Use a timer like </w:t>
+      </w:r>
+      <w:proofErr w:type="spellStart"/>
+      <w:r>
+        <w:rPr>
+          <w:i/>
+          <w:iCs/>
+        </w:rPr>
+        <w:t>spreadTimer</w:t>
+      </w:r>
+      <w:proofErr w:type="spellEnd"/>
+      <w:r>
+        <w:t xml:space="preserve"> to reset shot number</w:t>
+      </w:r>
+    </w:p>
+  </w:comment>
+  <w:comment w:id="3" w:author="BRENT JONES" w:date="2022-09-25T02:04:00Z" w:initials="BJ">
+    <w:p>
+      <w:pPr>
+        <w:pStyle w:val="CommentText"/>
+      </w:pPr>
+      <w:r>
+        <w:rPr>
+          <w:rStyle w:val="CommentReference"/>
+        </w:rPr>
+        <w:annotationRef/>
+      </w:r>
+      <w:r>
+        <w:t>• Apply both RF &amp; SS timers/effects at one time</w:t>
+      </w:r>
+    </w:p>
+  </w:comment>
+  <w:comment w:id="4" w:author="BRENT JONES" w:date="2022-09-25T02:06:00Z" w:initials="BJ">
+    <w:p>
+      <w:pPr>
+        <w:pStyle w:val="CommentText"/>
+      </w:pPr>
+      <w:r>
+        <w:rPr>
+          <w:rStyle w:val="CommentReference"/>
+        </w:rPr>
+        <w:annotationRef/>
+      </w:r>
+      <w:r>
+        <w:t>The player’s score should go up a small amount every second that the game is running</w:t>
+      </w:r>
+    </w:p>
+  </w:comment>
+  <w:comment w:id="5" w:author="BRENT JONES" w:date="2022-09-25T02:07:00Z" w:initials="BJ">
+    <w:p>
+      <w:pPr>
+        <w:pStyle w:val="CommentText"/>
+      </w:pPr>
+      <w:r>
+        <w:rPr>
+          <w:rStyle w:val="CommentReference"/>
+        </w:rPr>
+        <w:annotationRef/>
+      </w:r>
+      <w:r>
+        <w:rPr>
+          <w:b/>
+          <w:bCs/>
+        </w:rPr>
+        <w:t>Add this as soon as possible!</w:t>
+      </w:r>
+    </w:p>
+  </w:comment>
+  <w:comment w:id="6" w:author="BRENT JONES" w:date="2022-09-25T02:08:00Z" w:initials="BJ">
+    <w:p>
+      <w:pPr>
+        <w:pStyle w:val="CommentText"/>
+      </w:pPr>
+      <w:r>
+        <w:rPr>
+          <w:rStyle w:val="CommentReference"/>
+        </w:rPr>
+        <w:annotationRef/>
+      </w:r>
+      <w:r>
+        <w:t>Could the white circle be used as a shield to grant one save, essentially?</w:t>
+      </w:r>
+    </w:p>
+  </w:comment>
+  <w:comment w:id="8" w:author="BRENT JONES" w:date="2022-09-25T02:09:00Z" w:initials="BJ">
+    <w:p>
+      <w:pPr>
+        <w:pStyle w:val="CommentText"/>
+      </w:pPr>
+      <w:r>
+        <w:rPr>
+          <w:rStyle w:val="CommentReference"/>
+          <w:b/>
+          <w:bCs/>
+        </w:rPr>
+        <w:annotationRef/>
+      </w:r>
+      <w:r>
+        <w:rPr>
+          <w:b/>
+          <w:bCs/>
+        </w:rPr>
+        <w:t>Too much math!</w:t>
+      </w:r>
+      <w:r>
+        <w:t xml:space="preserve"> See offset notes under </w:t>
+      </w:r>
+      <w:r>
+        <w:rPr>
+          <w:i/>
+          <w:iCs/>
+        </w:rPr>
+        <w:t>Gameplay</w:t>
+      </w:r>
+      <w:r>
+        <w:t>.</w:t>
+      </w:r>
+    </w:p>
+  </w:comment>
+  <w:comment w:id="7" w:author="BRENT JONES" w:date="2022-09-25T02:08:00Z" w:initials="BJ">
+    <w:p>
+      <w:pPr>
+        <w:pStyle w:val="CommentText"/>
+      </w:pPr>
+      <w:r>
+        <w:rPr>
+          <w:rStyle w:val="CommentReference"/>
+        </w:rPr>
+        <w:annotationRef/>
+      </w:r>
+      <w:r>
+        <w:t xml:space="preserve">See notes under </w:t>
+      </w:r>
+      <w:r>
+        <w:rPr>
+          <w:i/>
+          <w:iCs/>
+        </w:rPr>
+        <w:t>Gameplay</w:t>
+      </w:r>
+      <w:r>
+        <w:t xml:space="preserve"> for details.</w:t>
+      </w:r>
+    </w:p>
+  </w:comment>
+</w:comments>
+</file>
+
+<file path=word/commentsExtended.xml><?xml version="1.0" encoding="utf-8"?>
+<w15:commentsEx xmlns:wpc="http://schemas.microsoft.com/office/word/2010/wordprocessingCanvas" xmlns:cx="http://schemas.microsoft.com/office/drawing/2014/chartex" xmlns:cx1="http://schemas.microsoft.com/office/drawing/2015/9/8/chartex" xmlns:cx2="http://schemas.microsoft.com/office/drawing/2015/10/21/chartex" xmlns:cx3="http://schemas.microsoft.com/office/drawing/2016/5/9/chartex" xmlns:cx4="http://schemas.microsoft.com/office/drawing/2016/5/10/chartex" xmlns:cx5="http://schemas.microsoft.com/office/drawing/2016/5/11/chartex" xmlns:cx6="http://schemas.microsoft.com/office/drawing/2016/5/12/chartex" xmlns:cx7="http://schemas.microsoft.com/office/drawing/2016/5/13/chartex" xmlns:cx8="http://schemas.microsoft.com/office/drawing/2016/5/14/chartex" xmlns:mc="http://schemas.openxmlformats.org/markup-compatibility/2006" xmlns:aink="http://schemas.microsoft.com/office/drawing/2016/ink" xmlns:am3d="http://schemas.microsoft.com/office/drawing/2017/model3d" xmlns:o="urn:schemas-microsoft-com:office:office" xmlns:oel="http://schemas.microsoft.com/office/2019/extlst" xmlns:r="http://schemas.openxmlformats.org/officeDocument/2006/relationships" xmlns:m="http://schemas.openxmlformats.org/officeDocument/2006/math" xmlns:v="urn:schemas-microsoft-com:vml" xmlns:wp14="http://schemas.microsoft.com/office/word/2010/wordprocessingDrawing" xmlns:wp="http://schemas.openxmlformats.org/drawingml/2006/wordprocessingDrawing" xmlns:w10="urn:schemas-microsoft-com:office:word" xmlns:w="http://schemas.openxmlformats.org/wordprocessingml/2006/main" xmlns:w14="http://schemas.microsoft.com/office/word/2010/wordml" xmlns:w15="http://schemas.microsoft.com/office/word/2012/wordml" xmlns:w16cex="http://schemas.microsoft.com/office/word/2018/wordml/cex" xmlns:w16cid="http://schemas.microsoft.com/office/word/2016/wordml/cid" xmlns:w16="http://schemas.microsoft.com/office/word/2018/wordml" xmlns:w16sdtdh="http://schemas.microsoft.com/office/word/2020/wordml/sdtdatahash" xmlns:w16se="http://schemas.microsoft.com/office/word/2015/wordml/symex" xmlns:wpg="http://schemas.microsoft.com/office/word/2010/wordprocessingGroup" xmlns:wpi="http://schemas.microsoft.com/office/word/2010/wordprocessingInk" xmlns:wne="http://schemas.microsoft.com/office/word/2006/wordml" xmlns:wps="http://schemas.microsoft.com/office/word/2010/wordprocessingShape" mc:Ignorable="w14 w15 w16se w16cid w16 w16cex w16sdtdh wp14">
+  <w15:commentEx w15:paraId="60AE230B" w15:done="0"/>
+  <w15:commentEx w15:paraId="1AE114C4" w15:done="0"/>
+  <w15:commentEx w15:paraId="480E5947" w15:done="0"/>
+  <w15:commentEx w15:paraId="5085BDBC" w15:done="0"/>
+  <w15:commentEx w15:paraId="5B9B4F66" w15:done="0"/>
+  <w15:commentEx w15:paraId="3D7B3112" w15:done="0"/>
+  <w15:commentEx w15:paraId="6172B6D2" w15:done="0"/>
+  <w15:commentEx w15:paraId="421267E0" w15:done="0"/>
+  <w15:commentEx w15:paraId="31C91342" w15:done="0"/>
+</w15:commentsEx>
+</file>
+
+<file path=word/commentsExtensible.xml><?xml version="1.0" encoding="utf-8"?>
+<w16cex:commentsExtensible xmlns:wpc="http://schemas.microsoft.com/office/word/2010/wordprocessingCanvas" xmlns:cx="http://schemas.microsoft.com/office/drawing/2014/chartex" xmlns:cx1="http://schemas.microsoft.com/office/drawing/2015/9/8/chartex" xmlns:cx2="http://schemas.microsoft.com/office/drawing/2015/10/21/chartex" xmlns:cx3="http://schemas.microsoft.com/office/drawing/2016/5/9/chartex" xmlns:cx4="http://schemas.microsoft.com/office/drawing/2016/5/10/chartex" xmlns:cx5="http://schemas.microsoft.com/office/drawing/2016/5/11/chartex" xmlns:cx6="http://schemas.microsoft.com/office/drawing/2016/5/12/chartex" xmlns:cx7="http://schemas.microsoft.com/office/drawing/2016/5/13/chartex" xmlns:cx8="http://schemas.microsoft.com/office/drawing/2016/5/14/chartex" xmlns:mc="http://schemas.openxmlformats.org/markup-compatibility/2006" xmlns:aink="http://schemas.microsoft.com/office/drawing/2016/ink" xmlns:am3d="http://schemas.microsoft.com/office/drawing/2017/model3d" xmlns:o="urn:schemas-microsoft-com:office:office" xmlns:oel="http://schemas.microsoft.com/office/2019/extlst" xmlns:r="http://schemas.openxmlformats.org/officeDocument/2006/relationships" xmlns:m="http://schemas.openxmlformats.org/officeDocument/2006/math" xmlns:v="urn:schemas-microsoft-com:vml" xmlns:wp14="http://schemas.microsoft.com/office/word/2010/wordprocessingDrawing" xmlns:wp="http://schemas.openxmlformats.org/drawingml/2006/wordprocessingDrawing" xmlns:w10="urn:schemas-microsoft-com:office:word" xmlns:w="http://schemas.openxmlformats.org/wordprocessingml/2006/main" xmlns:w14="http://schemas.microsoft.com/office/word/2010/wordml" xmlns:w15="http://schemas.microsoft.com/office/word/2012/wordml" xmlns:w16cex="http://schemas.microsoft.com/office/word/2018/wordml/cex" xmlns:w16cid="http://schemas.microsoft.com/office/word/2016/wordml/cid" xmlns:w16="http://schemas.microsoft.com/office/word/2018/wordml" xmlns:w16sdtdh="http://schemas.microsoft.com/office/word/2020/wordml/sdtdatahash" xmlns:w16se="http://schemas.microsoft.com/office/word/2015/wordml/symex" xmlns:wpg="http://schemas.microsoft.com/office/word/2010/wordprocessingGroup" xmlns:wpi="http://schemas.microsoft.com/office/word/2010/wordprocessingInk" xmlns:wne="http://schemas.microsoft.com/office/word/2006/wordml" xmlns:wps="http://schemas.microsoft.com/office/word/2010/wordprocessingShape" mc:Ignorable="w14 w15 w16se w16cid w16 w16cex w16sdtdh wp14">
+  <w16cex:commentExtensible w16cex:durableId="26DA35E3" w16cex:dateUtc="2022-09-25T07:05:00Z"/>
+  <w16cex:commentExtensible w16cex:durableId="26DA3529" w16cex:dateUtc="2022-09-25T07:02:00Z"/>
+  <w16cex:commentExtensible w16cex:durableId="26DA3573" w16cex:dateUtc="2022-09-25T07:03:00Z"/>
+  <w16cex:commentExtensible w16cex:durableId="26DA35BC" w16cex:dateUtc="2022-09-25T07:04:00Z"/>
+  <w16cex:commentExtensible w16cex:durableId="26DA3643" w16cex:dateUtc="2022-09-25T07:06:00Z"/>
+  <w16cex:commentExtensible w16cex:durableId="26DA366E" w16cex:dateUtc="2022-09-25T07:07:00Z"/>
+  <w16cex:commentExtensible w16cex:durableId="26DA3690" w16cex:dateUtc="2022-09-25T07:08:00Z"/>
+  <w16cex:commentExtensible w16cex:durableId="26DA36CF" w16cex:dateUtc="2022-09-25T07:09:00Z"/>
+  <w16cex:commentExtensible w16cex:durableId="26DA36A7" w16cex:dateUtc="2022-09-25T07:08:00Z"/>
+</w16cex:commentsExtensible>
+</file>
+
+<file path=word/commentsIds.xml><?xml version="1.0" encoding="utf-8"?>
+<w16cid:commentsIds xmlns:wpc="http://schemas.microsoft.com/office/word/2010/wordprocessingCanvas" xmlns:cx="http://schemas.microsoft.com/office/drawing/2014/chartex" xmlns:cx1="http://schemas.microsoft.com/office/drawing/2015/9/8/chartex" xmlns:cx2="http://schemas.microsoft.com/office/drawing/2015/10/21/chartex" xmlns:cx3="http://schemas.microsoft.com/office/drawing/2016/5/9/chartex" xmlns:cx4="http://schemas.microsoft.com/office/drawing/2016/5/10/chartex" xmlns:cx5="http://schemas.microsoft.com/office/drawing/2016/5/11/chartex" xmlns:cx6="http://schemas.microsoft.com/office/drawing/2016/5/12/chartex" xmlns:cx7="http://schemas.microsoft.com/office/drawing/2016/5/13/chartex" xmlns:cx8="http://schemas.microsoft.com/office/drawing/2016/5/14/chartex" xmlns:mc="http://schemas.openxmlformats.org/markup-compatibility/2006" xmlns:aink="http://schemas.microsoft.com/office/drawing/2016/ink" xmlns:am3d="http://schemas.microsoft.com/office/drawing/2017/model3d" xmlns:o="urn:schemas-microsoft-com:office:office" xmlns:oel="http://schemas.microsoft.com/office/2019/extlst" xmlns:r="http://schemas.openxmlformats.org/officeDocument/2006/relationships" xmlns:m="http://schemas.openxmlformats.org/officeDocument/2006/math" xmlns:v="urn:schemas-microsoft-com:vml" xmlns:wp14="http://schemas.microsoft.com/office/word/2010/wordprocessingDrawing" xmlns:wp="http://schemas.openxmlformats.org/drawingml/2006/wordprocessingDrawing" xmlns:w10="urn:schemas-microsoft-com:office:word" xmlns:w="http://schemas.openxmlformats.org/wordprocessingml/2006/main" xmlns:w14="http://schemas.microsoft.com/office/word/2010/wordml" xmlns:w15="http://schemas.microsoft.com/office/word/2012/wordml" xmlns:w16cex="http://schemas.microsoft.com/office/word/2018/wordml/cex" xmlns:w16cid="http://schemas.microsoft.com/office/word/2016/wordml/cid" xmlns:w16="http://schemas.microsoft.com/office/word/2018/wordml" xmlns:w16sdtdh="http://schemas.microsoft.com/office/word/2020/wordml/sdtdatahash" xmlns:w16se="http://schemas.microsoft.com/office/word/2015/wordml/symex" xmlns:wpg="http://schemas.microsoft.com/office/word/2010/wordprocessingGroup" xmlns:wpi="http://schemas.microsoft.com/office/word/2010/wordprocessingInk" xmlns:wne="http://schemas.microsoft.com/office/word/2006/wordml" xmlns:wps="http://schemas.microsoft.com/office/word/2010/wordprocessingShape" mc:Ignorable="w14 w15 w16se w16cid w16 w16cex w16sdtdh wp14">
+  <w16cid:commentId w16cid:paraId="60AE230B" w16cid:durableId="26DA35E3"/>
+  <w16cid:commentId w16cid:paraId="1AE114C4" w16cid:durableId="26DA3529"/>
+  <w16cid:commentId w16cid:paraId="480E5947" w16cid:durableId="26DA3573"/>
+  <w16cid:commentId w16cid:paraId="5085BDBC" w16cid:durableId="26DA35BC"/>
+  <w16cid:commentId w16cid:paraId="5B9B4F66" w16cid:durableId="26DA3643"/>
+  <w16cid:commentId w16cid:paraId="3D7B3112" w16cid:durableId="26DA366E"/>
+  <w16cid:commentId w16cid:paraId="6172B6D2" w16cid:durableId="26DA3690"/>
+  <w16cid:commentId w16cid:paraId="421267E0" w16cid:durableId="26DA36CF"/>
+  <w16cid:commentId w16cid:paraId="31C91342" w16cid:durableId="26DA36A7"/>
+</w16cid:commentsIds>
 </file>
 
 <file path=word/numbering.xml><?xml version="1.0" encoding="utf-8"?>
@@ -1611,6 +1969,14 @@
     <w:abstractNumId w:val="1"/>
   </w:num>
 </w:numbering>
+</file>
+
+<file path=word/people.xml><?xml version="1.0" encoding="utf-8"?>
+<w15:people xmlns:wpc="http://schemas.microsoft.com/office/word/2010/wordprocessingCanvas" xmlns:cx="http://schemas.microsoft.com/office/drawing/2014/chartex" xmlns:cx1="http://schemas.microsoft.com/office/drawing/2015/9/8/chartex" xmlns:cx2="http://schemas.microsoft.com/office/drawing/2015/10/21/chartex" xmlns:cx3="http://schemas.microsoft.com/office/drawing/2016/5/9/chartex" xmlns:cx4="http://schemas.microsoft.com/office/drawing/2016/5/10/chartex" xmlns:cx5="http://schemas.microsoft.com/office/drawing/2016/5/11/chartex" xmlns:cx6="http://schemas.microsoft.com/office/drawing/2016/5/12/chartex" xmlns:cx7="http://schemas.microsoft.com/office/drawing/2016/5/13/chartex" xmlns:cx8="http://schemas.microsoft.com/office/drawing/2016/5/14/chartex" xmlns:mc="http://schemas.openxmlformats.org/markup-compatibility/2006" xmlns:aink="http://schemas.microsoft.com/office/drawing/2016/ink" xmlns:am3d="http://schemas.microsoft.com/office/drawing/2017/model3d" xmlns:o="urn:schemas-microsoft-com:office:office" xmlns:oel="http://schemas.microsoft.com/office/2019/extlst" xmlns:r="http://schemas.openxmlformats.org/officeDocument/2006/relationships" xmlns:m="http://schemas.openxmlformats.org/officeDocument/2006/math" xmlns:v="urn:schemas-microsoft-com:vml" xmlns:wp14="http://schemas.microsoft.com/office/word/2010/wordprocessingDrawing" xmlns:wp="http://schemas.openxmlformats.org/drawingml/2006/wordprocessingDrawing" xmlns:w10="urn:schemas-microsoft-com:office:word" xmlns:w="http://schemas.openxmlformats.org/wordprocessingml/2006/main" xmlns:w14="http://schemas.microsoft.com/office/word/2010/wordml" xmlns:w15="http://schemas.microsoft.com/office/word/2012/wordml" xmlns:w16cex="http://schemas.microsoft.com/office/word/2018/wordml/cex" xmlns:w16cid="http://schemas.microsoft.com/office/word/2016/wordml/cid" xmlns:w16="http://schemas.microsoft.com/office/word/2018/wordml" xmlns:w16sdtdh="http://schemas.microsoft.com/office/word/2020/wordml/sdtdatahash" xmlns:w16se="http://schemas.microsoft.com/office/word/2015/wordml/symex" xmlns:wpg="http://schemas.microsoft.com/office/word/2010/wordprocessingGroup" xmlns:wpi="http://schemas.microsoft.com/office/word/2010/wordprocessingInk" xmlns:wne="http://schemas.microsoft.com/office/word/2006/wordml" xmlns:wps="http://schemas.microsoft.com/office/word/2010/wordprocessingShape" mc:Ignorable="w14 w15 w16se w16cid w16 w16cex w16sdtdh wp14">
+  <w15:person w15:author="BRENT JONES">
+    <w15:presenceInfo w15:providerId="Windows Live" w15:userId="c91b3e1ffc9efd42"/>
+  </w15:person>
+</w15:people>
 </file>
 
 <file path=word/styles.xml><?xml version="1.0" encoding="utf-8"?>
@@ -2632,6 +2998,64 @@
       <w:contextualSpacing/>
     </w:pPr>
   </w:style>
+  <w:style w:type="character" w:styleId="CommentReference">
+    <w:name w:val="annotation reference"/>
+    <w:basedOn w:val="DefaultParagraphFont"/>
+    <w:uiPriority w:val="99"/>
+    <w:semiHidden/>
+    <w:unhideWhenUsed/>
+    <w:rsid w:val="00E440C6"/>
+    <w:rPr>
+      <w:sz w:val="16"/>
+      <w:szCs w:val="16"/>
+    </w:rPr>
+  </w:style>
+  <w:style w:type="paragraph" w:styleId="CommentText">
+    <w:name w:val="annotation text"/>
+    <w:basedOn w:val="Normal"/>
+    <w:link w:val="CommentTextChar"/>
+    <w:uiPriority w:val="99"/>
+    <w:semiHidden/>
+    <w:unhideWhenUsed/>
+    <w:rsid w:val="00E440C6"/>
+    <w:pPr>
+      <w:spacing w:line="240" w:lineRule="auto"/>
+    </w:pPr>
+  </w:style>
+  <w:style w:type="character" w:customStyle="1" w:styleId="CommentTextChar">
+    <w:name w:val="Comment Text Char"/>
+    <w:basedOn w:val="DefaultParagraphFont"/>
+    <w:link w:val="CommentText"/>
+    <w:uiPriority w:val="99"/>
+    <w:semiHidden/>
+    <w:rsid w:val="00E440C6"/>
+  </w:style>
+  <w:style w:type="paragraph" w:styleId="CommentSubject">
+    <w:name w:val="annotation subject"/>
+    <w:basedOn w:val="CommentText"/>
+    <w:next w:val="CommentText"/>
+    <w:link w:val="CommentSubjectChar"/>
+    <w:uiPriority w:val="99"/>
+    <w:semiHidden/>
+    <w:unhideWhenUsed/>
+    <w:rsid w:val="00E440C6"/>
+    <w:rPr>
+      <w:b/>
+      <w:bCs/>
+    </w:rPr>
+  </w:style>
+  <w:style w:type="character" w:customStyle="1" w:styleId="CommentSubjectChar">
+    <w:name w:val="Comment Subject Char"/>
+    <w:basedOn w:val="CommentTextChar"/>
+    <w:link w:val="CommentSubject"/>
+    <w:uiPriority w:val="99"/>
+    <w:semiHidden/>
+    <w:rsid w:val="00E440C6"/>
+    <w:rPr>
+      <w:b/>
+      <w:bCs/>
+    </w:rPr>
+  </w:style>
 </w:styles>
 </file>
 

</xml_diff>